<commit_message>
Add custom 404 error pages
</commit_message>
<xml_diff>
--- a/ReactNinja.docx
+++ b/ReactNinja.docx
@@ -957,6 +957,113 @@
         </w:rPr>
       </w:pPr>
     </w:p>
+    <w:p>
+      <w:pPr>
+        <w:spacing w:after="0" w:line="240" w:lineRule="auto"/>
+        <w:ind w:firstLine="426"/>
+        <w:jc w:val="both"/>
+        <w:rPr>
+          <w:rFonts w:ascii="Bookman Old Style" w:hAnsi="Bookman Old Style"/>
+          <w:lang w:val="en-US"/>
+        </w:rPr>
+      </w:pPr>
+      <w:r>
+        <w:rPr>
+          <w:rFonts w:ascii="Bookman Old Style" w:hAnsi="Bookman Old Style"/>
+          <w:lang w:val="en-US"/>
+        </w:rPr>
+        <w:t xml:space="preserve">Use JSON Server to create </w:t>
+      </w:r>
+      <w:proofErr w:type="spellStart"/>
+      <w:r>
+        <w:rPr>
+          <w:rFonts w:ascii="Bookman Old Style" w:hAnsi="Bookman Old Style"/>
+          <w:lang w:val="en-US"/>
+        </w:rPr>
+        <w:t>fakw</w:t>
+      </w:r>
+      <w:proofErr w:type="spellEnd"/>
+      <w:r>
+        <w:rPr>
+          <w:rFonts w:ascii="Bookman Old Style" w:hAnsi="Bookman Old Style"/>
+          <w:lang w:val="en-US"/>
+        </w:rPr>
+        <w:t xml:space="preserve"> API. </w:t>
+      </w:r>
+      <w:proofErr w:type="gramStart"/>
+      <w:r>
+        <w:rPr>
+          <w:rFonts w:ascii="Bookman Old Style" w:hAnsi="Bookman Old Style"/>
+          <w:lang w:val="en-US"/>
+        </w:rPr>
+        <w:t>So</w:t>
+      </w:r>
+      <w:proofErr w:type="gramEnd"/>
+      <w:r>
+        <w:rPr>
+          <w:rFonts w:ascii="Bookman Old Style" w:hAnsi="Bookman Old Style"/>
+          <w:lang w:val="en-US"/>
+        </w:rPr>
+        <w:t xml:space="preserve"> I create the JSON file </w:t>
+      </w:r>
+      <w:proofErr w:type="spellStart"/>
+      <w:r>
+        <w:rPr>
+          <w:rFonts w:ascii="Bookman Old Style" w:hAnsi="Bookman Old Style"/>
+          <w:lang w:val="en-US"/>
+        </w:rPr>
+        <w:t>wich</w:t>
+      </w:r>
+      <w:proofErr w:type="spellEnd"/>
+      <w:r>
+        <w:rPr>
+          <w:rFonts w:ascii="Bookman Old Style" w:hAnsi="Bookman Old Style"/>
+          <w:lang w:val="en-US"/>
+        </w:rPr>
+        <w:t xml:space="preserve"> act as DB. Create JSON file in Data folder and use Json server </w:t>
+      </w:r>
+      <w:proofErr w:type="spellStart"/>
+      <w:r>
+        <w:rPr>
+          <w:rFonts w:ascii="Bookman Old Style" w:hAnsi="Bookman Old Style"/>
+          <w:lang w:val="en-US"/>
+        </w:rPr>
+        <w:t>packig</w:t>
+      </w:r>
+      <w:proofErr w:type="spellEnd"/>
+      <w:r>
+        <w:rPr>
+          <w:rFonts w:ascii="Bookman Old Style" w:hAnsi="Bookman Old Style"/>
+          <w:lang w:val="en-US"/>
+        </w:rPr>
+        <w:t xml:space="preserve"> to watch this </w:t>
+      </w:r>
+      <w:proofErr w:type="spellStart"/>
+      <w:r>
+        <w:rPr>
+          <w:rFonts w:ascii="Bookman Old Style" w:hAnsi="Bookman Old Style"/>
+          <w:lang w:val="en-US"/>
+        </w:rPr>
+        <w:t>fike</w:t>
+      </w:r>
+      <w:proofErr w:type="spellEnd"/>
+      <w:r>
+        <w:rPr>
+          <w:rFonts w:ascii="Bookman Old Style" w:hAnsi="Bookman Old Style"/>
+          <w:lang w:val="en-US"/>
+        </w:rPr>
+        <w:t xml:space="preserve"> and wrap it with some </w:t>
+      </w:r>
+      <w:proofErr w:type="spellStart"/>
+      <w:r>
+        <w:rPr>
+          <w:rFonts w:ascii="Bookman Old Style" w:hAnsi="Bookman Old Style"/>
+          <w:lang w:val="en-US"/>
+        </w:rPr>
+        <w:t>webpoints</w:t>
+      </w:r>
+      <w:proofErr w:type="spellEnd"/>
+    </w:p>
     <w:tbl>
       <w:tblPr>
         <w:tblStyle w:val="a3"/>
@@ -1230,6 +1337,51 @@
         </w:tc>
       </w:tr>
     </w:tbl>
+    <w:p>
+      <w:pPr>
+        <w:spacing w:after="0" w:line="240" w:lineRule="auto"/>
+        <w:ind w:firstLine="426"/>
+        <w:jc w:val="both"/>
+        <w:rPr>
+          <w:rFonts w:ascii="Bookman Old Style" w:hAnsi="Bookman Old Style"/>
+          <w:lang w:val="en-US"/>
+        </w:rPr>
+      </w:pPr>
+      <w:r>
+        <w:rPr>
+          <w:rFonts w:ascii="Bookman Old Style" w:hAnsi="Bookman Old Style"/>
+          <w:lang w:val="en-US"/>
+        </w:rPr>
+        <w:t xml:space="preserve">So that will wrap our JSON </w:t>
+      </w:r>
+      <w:proofErr w:type="spellStart"/>
+      <w:r>
+        <w:rPr>
+          <w:rFonts w:ascii="Bookman Old Style" w:hAnsi="Bookman Old Style"/>
+          <w:lang w:val="en-US"/>
+        </w:rPr>
+        <w:t>fiel</w:t>
+      </w:r>
+      <w:proofErr w:type="spellEnd"/>
+      <w:r>
+        <w:rPr>
+          <w:rFonts w:ascii="Bookman Old Style" w:hAnsi="Bookman Old Style"/>
+          <w:lang w:val="en-US"/>
+        </w:rPr>
+        <w:t xml:space="preserve"> with some API end points</w:t>
+      </w:r>
+    </w:p>
+    <w:p>
+      <w:pPr>
+        <w:spacing w:after="0" w:line="240" w:lineRule="auto"/>
+        <w:ind w:firstLine="426"/>
+        <w:jc w:val="both"/>
+        <w:rPr>
+          <w:rFonts w:ascii="Bookman Old Style" w:hAnsi="Bookman Old Style"/>
+          <w:lang w:val="en-US"/>
+        </w:rPr>
+      </w:pPr>
+    </w:p>
     <w:p>
       <w:pPr>
         <w:spacing w:after="0" w:line="240" w:lineRule="auto"/>
@@ -1562,7 +1714,15 @@
           <w:rFonts w:ascii="Bookman Old Style" w:eastAsia="Times New Roman" w:hAnsi="Bookman Old Style" w:cs="Times New Roman"/>
           <w:lang w:val="en-US" w:eastAsia="ru-RU"/>
         </w:rPr>
-        <w:t xml:space="preserve">Right now, our React app only has one page, and we don’t have a way to navigate to different pages like most websites. But in most real-world websites, there are usually multiple pages (like "Home," "About," "Contact"), and we need to be able to move between them. In React, we can do this using something called </w:t>
+        <w:t xml:space="preserve">Right now, our React app only has one page, and we don’t have </w:t>
+      </w:r>
+      <w:r>
+        <w:rPr>
+          <w:rFonts w:ascii="Bookman Old Style" w:eastAsia="Times New Roman" w:hAnsi="Bookman Old Style" w:cs="Times New Roman"/>
+          <w:lang w:val="en-US" w:eastAsia="ru-RU"/>
+        </w:rPr>
+        <w:lastRenderedPageBreak/>
+        <w:t xml:space="preserve">a way to navigate to different pages like most websites. But in most real-world websites, there are usually multiple pages (like "Home," "About," "Contact"), and we need to be able to move between them. In React, we can do this using something called </w:t>
       </w:r>
       <w:r>
         <w:rPr>
@@ -1619,7 +1779,6 @@
           <w:rFonts w:ascii="Bookman Old Style" w:eastAsia="Times New Roman" w:hAnsi="Bookman Old Style" w:cs="Times New Roman"/>
           <w:lang w:val="en-US" w:eastAsia="ru-RU"/>
         </w:rPr>
-        <w:lastRenderedPageBreak/>
         <w:t xml:space="preserve">In a regular website (without React), when you type a website address in your browser (like </w:t>
       </w:r>
       <w:r>
@@ -2911,6 +3070,7 @@
           <w:bCs/>
           <w:lang w:eastAsia="ru-RU"/>
         </w:rPr>
+        <w:lastRenderedPageBreak/>
         <w:t>Why</w:t>
       </w:r>
       <w:proofErr w:type="spellEnd"/>
@@ -3047,7 +3207,6 @@
           <w:bCs/>
           <w:lang w:val="en-US" w:eastAsia="ru-RU"/>
         </w:rPr>
-        <w:lastRenderedPageBreak/>
         <w:t>Less Server Load</w:t>
       </w:r>
       <w:r>
@@ -3898,6 +4057,7 @@
           <w:rFonts w:ascii="Times New Roman" w:eastAsia="Times New Roman" w:hAnsi="Times New Roman" w:cs="Times New Roman"/>
           <w:lang w:val="en-US" w:eastAsia="ru-RU"/>
         </w:rPr>
+        <w:lastRenderedPageBreak/>
         <w:t xml:space="preserve">The </w:t>
       </w:r>
       <w:r>
@@ -3976,7 +4136,6 @@
           <w:rFonts w:ascii="Bookman Old Style" w:eastAsia="Times New Roman" w:hAnsi="Bookman Old Style" w:cs="Times New Roman"/>
           <w:lang w:val="en-US" w:eastAsia="ru-RU"/>
         </w:rPr>
-        <w:lastRenderedPageBreak/>
         <w:t>The</w:t>
       </w:r>
       <w:r>

</xml_diff>